<commit_message>
grid detection done with intersections for pieces
</commit_message>
<xml_diff>
--- a/computer_vision/markers_test.docx
+++ b/computer_vision/markers_test.docx
@@ -8,13 +8,13 @@
           <w:noProof/>
         </w:rPr>
         <w:drawing>
-          <wp:anchor distT="0" distB="0" distL="114300" distR="114300" simplePos="0" relativeHeight="251664384" behindDoc="1" locked="0" layoutInCell="1" allowOverlap="1" wp14:anchorId="3C1C9419" wp14:editId="3E0B73E8">
+          <wp:anchor distT="0" distB="0" distL="114300" distR="114300" simplePos="0" relativeHeight="251671552" behindDoc="1" locked="0" layoutInCell="1" allowOverlap="1" wp14:anchorId="77D9CF0B" wp14:editId="642B4692">
             <wp:simplePos x="0" y="0"/>
-            <wp:positionH relativeFrom="margin">
-              <wp:posOffset>4648200</wp:posOffset>
+            <wp:positionH relativeFrom="column">
+              <wp:posOffset>2333625</wp:posOffset>
             </wp:positionH>
             <wp:positionV relativeFrom="paragraph">
-              <wp:posOffset>0</wp:posOffset>
+              <wp:posOffset>5581650</wp:posOffset>
             </wp:positionV>
             <wp:extent cx="1079500" cy="1079500"/>
             <wp:effectExtent l="0" t="0" r="6350" b="6350"/>
@@ -27,7 +27,7 @@
                 <wp:lineTo x="0" y="0"/>
               </wp:wrapPolygon>
             </wp:wrapTight>
-            <wp:docPr id="209460757" name="Picture 1" descr="A black and white pixelated logo&#10;&#10;Description automatically generated"/>
+            <wp:docPr id="223777094" name="Picture 6" descr="A black and white pixelated logo&#10;&#10;Description automatically generated"/>
             <wp:cNvGraphicFramePr>
               <a:graphicFrameLocks xmlns:a="http://schemas.openxmlformats.org/drawingml/2006/main" noChangeAspect="1"/>
             </wp:cNvGraphicFramePr>
@@ -35,7 +35,7 @@
               <a:graphicData uri="http://schemas.openxmlformats.org/drawingml/2006/picture">
                 <pic:pic xmlns:pic="http://schemas.openxmlformats.org/drawingml/2006/picture">
                   <pic:nvPicPr>
-                    <pic:cNvPr id="1618410762" name="Picture 1" descr="A black and white pixelated logo&#10;&#10;Description automatically generated"/>
+                    <pic:cNvPr id="1138543367" name="Picture 6" descr="A black and white pixelated logo&#10;&#10;Description automatically generated"/>
                     <pic:cNvPicPr/>
                   </pic:nvPicPr>
                   <pic:blipFill>
@@ -62,12 +62,6 @@
                 </pic:pic>
               </a:graphicData>
             </a:graphic>
-            <wp14:sizeRelH relativeFrom="margin">
-              <wp14:pctWidth>0</wp14:pctWidth>
-            </wp14:sizeRelH>
-            <wp14:sizeRelV relativeFrom="margin">
-              <wp14:pctHeight>0</wp14:pctHeight>
-            </wp14:sizeRelV>
           </wp:anchor>
         </w:drawing>
       </w:r>
@@ -76,13 +70,13 @@
           <w:noProof/>
         </w:rPr>
         <w:drawing>
-          <wp:anchor distT="0" distB="0" distL="114300" distR="114300" simplePos="0" relativeHeight="251663360" behindDoc="1" locked="0" layoutInCell="1" allowOverlap="1" wp14:anchorId="1153C8BD" wp14:editId="2D76B506">
+          <wp:anchor distT="0" distB="0" distL="114300" distR="114300" simplePos="0" relativeHeight="251670528" behindDoc="1" locked="0" layoutInCell="1" allowOverlap="1" wp14:anchorId="31906E5A" wp14:editId="36EE0464">
             <wp:simplePos x="0" y="0"/>
-            <wp:positionH relativeFrom="margin">
-              <wp:posOffset>4648200</wp:posOffset>
+            <wp:positionH relativeFrom="column">
+              <wp:posOffset>1047750</wp:posOffset>
             </wp:positionH>
             <wp:positionV relativeFrom="paragraph">
-              <wp:posOffset>1381125</wp:posOffset>
+              <wp:posOffset>5581650</wp:posOffset>
             </wp:positionV>
             <wp:extent cx="1079500" cy="1079500"/>
             <wp:effectExtent l="0" t="0" r="6350" b="6350"/>
@@ -95,7 +89,7 @@
                 <wp:lineTo x="0" y="0"/>
               </wp:wrapPolygon>
             </wp:wrapTight>
-            <wp:docPr id="799307414" name="Picture 2" descr="A white and black logo&#10;&#10;Description automatically generated"/>
+            <wp:docPr id="559221403" name="Picture 5" descr="A white and black pixelated letter v&#10;&#10;Description automatically generated"/>
             <wp:cNvGraphicFramePr>
               <a:graphicFrameLocks xmlns:a="http://schemas.openxmlformats.org/drawingml/2006/main" noChangeAspect="1"/>
             </wp:cNvGraphicFramePr>
@@ -103,7 +97,7 @@
               <a:graphicData uri="http://schemas.openxmlformats.org/drawingml/2006/picture">
                 <pic:pic xmlns:pic="http://schemas.openxmlformats.org/drawingml/2006/picture">
                   <pic:nvPicPr>
-                    <pic:cNvPr id="1454340049" name="Picture 2" descr="A white and black logo&#10;&#10;Description automatically generated"/>
+                    <pic:cNvPr id="1234518643" name="Picture 5" descr="A white and black pixelated letter v&#10;&#10;Description automatically generated"/>
                     <pic:cNvPicPr/>
                   </pic:nvPicPr>
                   <pic:blipFill>
@@ -130,12 +124,6 @@
                 </pic:pic>
               </a:graphicData>
             </a:graphic>
-            <wp14:sizeRelH relativeFrom="margin">
-              <wp14:pctWidth>0</wp14:pctWidth>
-            </wp14:sizeRelH>
-            <wp14:sizeRelV relativeFrom="margin">
-              <wp14:pctHeight>0</wp14:pctHeight>
-            </wp14:sizeRelV>
           </wp:anchor>
         </w:drawing>
       </w:r>
@@ -144,15 +132,15 @@
           <w:noProof/>
         </w:rPr>
         <w:drawing>
-          <wp:anchor distT="0" distB="0" distL="114300" distR="114300" simplePos="0" relativeHeight="251662336" behindDoc="1" locked="0" layoutInCell="1" allowOverlap="1" wp14:anchorId="2DB82E9E" wp14:editId="5205395E">
+          <wp:anchor distT="0" distB="0" distL="114300" distR="114300" simplePos="0" relativeHeight="251669504" behindDoc="1" locked="0" layoutInCell="1" allowOverlap="1" wp14:anchorId="335547CE" wp14:editId="6AFAE9F3">
             <wp:simplePos x="0" y="0"/>
-            <wp:positionH relativeFrom="margin">
-              <wp:posOffset>4648200</wp:posOffset>
+            <wp:positionH relativeFrom="column">
+              <wp:posOffset>3587750</wp:posOffset>
             </wp:positionH>
             <wp:positionV relativeFrom="paragraph">
-              <wp:posOffset>2705100</wp:posOffset>
+              <wp:posOffset>5581650</wp:posOffset>
             </wp:positionV>
-            <wp:extent cx="1080000" cy="1080000"/>
+            <wp:extent cx="1079500" cy="1079500"/>
             <wp:effectExtent l="0" t="0" r="6350" b="6350"/>
             <wp:wrapTight wrapText="bothSides">
               <wp:wrapPolygon edited="0">
@@ -163,7 +151,7 @@
                 <wp:lineTo x="0" y="0"/>
               </wp:wrapPolygon>
             </wp:wrapTight>
-            <wp:docPr id="1289083655" name="Picture 3" descr="A white and black pixelated logo&#10;&#10;Description automatically generated"/>
+            <wp:docPr id="1399878474" name="Picture 7" descr="A black and white logo&#10;&#10;Description automatically generated"/>
             <wp:cNvGraphicFramePr>
               <a:graphicFrameLocks xmlns:a="http://schemas.openxmlformats.org/drawingml/2006/main" noChangeAspect="1"/>
             </wp:cNvGraphicFramePr>
@@ -171,7 +159,7 @@
               <a:graphicData uri="http://schemas.openxmlformats.org/drawingml/2006/picture">
                 <pic:pic xmlns:pic="http://schemas.openxmlformats.org/drawingml/2006/picture">
                   <pic:nvPicPr>
-                    <pic:cNvPr id="519551635" name="Picture 3" descr="A white and black pixelated logo&#10;&#10;Description automatically generated"/>
+                    <pic:cNvPr id="359259816" name="Picture 7" descr="A black and white logo&#10;&#10;Description automatically generated"/>
                     <pic:cNvPicPr/>
                   </pic:nvPicPr>
                   <pic:blipFill>
@@ -189,7 +177,7 @@
                   <pic:spPr>
                     <a:xfrm>
                       <a:off x="0" y="0"/>
-                      <a:ext cx="1080000" cy="1080000"/>
+                      <a:ext cx="1079500" cy="1079500"/>
                     </a:xfrm>
                     <a:prstGeom prst="rect">
                       <a:avLst/>
@@ -198,12 +186,6 @@
                 </pic:pic>
               </a:graphicData>
             </a:graphic>
-            <wp14:sizeRelH relativeFrom="margin">
-              <wp14:pctWidth>0</wp14:pctWidth>
-            </wp14:sizeRelH>
-            <wp14:sizeRelV relativeFrom="margin">
-              <wp14:pctHeight>0</wp14:pctHeight>
-            </wp14:sizeRelV>
           </wp:anchor>
         </w:drawing>
       </w:r>
@@ -212,13 +194,13 @@
           <w:noProof/>
         </w:rPr>
         <w:drawing>
-          <wp:anchor distT="0" distB="0" distL="114300" distR="114300" simplePos="0" relativeHeight="251658240" behindDoc="1" locked="0" layoutInCell="1" allowOverlap="1" wp14:anchorId="060547CD" wp14:editId="7B9303C9">
+          <wp:anchor distT="0" distB="0" distL="114300" distR="114300" simplePos="0" relativeHeight="251666432" behindDoc="1" locked="0" layoutInCell="1" allowOverlap="1" wp14:anchorId="44C312CD" wp14:editId="7183DE7A">
             <wp:simplePos x="0" y="0"/>
-            <wp:positionH relativeFrom="margin">
-              <wp:align>left</wp:align>
+            <wp:positionH relativeFrom="column">
+              <wp:posOffset>1028700</wp:posOffset>
             </wp:positionH>
             <wp:positionV relativeFrom="paragraph">
-              <wp:posOffset>2714625</wp:posOffset>
+              <wp:posOffset>0</wp:posOffset>
             </wp:positionV>
             <wp:extent cx="1080000" cy="1080000"/>
             <wp:effectExtent l="0" t="0" r="6350" b="6350"/>
@@ -231,7 +213,7 @@
                 <wp:lineTo x="0" y="0"/>
               </wp:wrapPolygon>
             </wp:wrapTight>
-            <wp:docPr id="519551635" name="Picture 3" descr="A white and black pixelated logo&#10;&#10;Description automatically generated"/>
+            <wp:docPr id="1234518643" name="Picture 5" descr="A white and black pixelated letter v&#10;&#10;Description automatically generated"/>
             <wp:cNvGraphicFramePr>
               <a:graphicFrameLocks xmlns:a="http://schemas.openxmlformats.org/drawingml/2006/main" noChangeAspect="1"/>
             </wp:cNvGraphicFramePr>
@@ -239,75 +221,7 @@
               <a:graphicData uri="http://schemas.openxmlformats.org/drawingml/2006/picture">
                 <pic:pic xmlns:pic="http://schemas.openxmlformats.org/drawingml/2006/picture">
                   <pic:nvPicPr>
-                    <pic:cNvPr id="519551635" name="Picture 3" descr="A white and black pixelated logo&#10;&#10;Description automatically generated"/>
-                    <pic:cNvPicPr/>
-                  </pic:nvPicPr>
-                  <pic:blipFill>
-                    <a:blip r:embed="rId6" cstate="print">
-                      <a:extLst>
-                        <a:ext uri="{28A0092B-C50C-407E-A947-70E740481C1C}">
-                          <a14:useLocalDpi xmlns:a14="http://schemas.microsoft.com/office/drawing/2010/main" val="0"/>
-                        </a:ext>
-                      </a:extLst>
-                    </a:blip>
-                    <a:stretch>
-                      <a:fillRect/>
-                    </a:stretch>
-                  </pic:blipFill>
-                  <pic:spPr>
-                    <a:xfrm>
-                      <a:off x="0" y="0"/>
-                      <a:ext cx="1080000" cy="1080000"/>
-                    </a:xfrm>
-                    <a:prstGeom prst="rect">
-                      <a:avLst/>
-                    </a:prstGeom>
-                  </pic:spPr>
-                </pic:pic>
-              </a:graphicData>
-            </a:graphic>
-            <wp14:sizeRelH relativeFrom="margin">
-              <wp14:pctWidth>0</wp14:pctWidth>
-            </wp14:sizeRelH>
-            <wp14:sizeRelV relativeFrom="margin">
-              <wp14:pctHeight>0</wp14:pctHeight>
-            </wp14:sizeRelV>
-          </wp:anchor>
-        </w:drawing>
-      </w:r>
-      <w:r>
-        <w:rPr>
-          <w:noProof/>
-        </w:rPr>
-        <w:drawing>
-          <wp:anchor distT="0" distB="0" distL="114300" distR="114300" simplePos="0" relativeHeight="251659264" behindDoc="1" locked="0" layoutInCell="1" allowOverlap="1" wp14:anchorId="613C5395" wp14:editId="17ED0985">
-            <wp:simplePos x="0" y="0"/>
-            <wp:positionH relativeFrom="margin">
-              <wp:align>left</wp:align>
-            </wp:positionH>
-            <wp:positionV relativeFrom="paragraph">
-              <wp:posOffset>1390650</wp:posOffset>
-            </wp:positionV>
-            <wp:extent cx="1080000" cy="1080000"/>
-            <wp:effectExtent l="0" t="0" r="6350" b="6350"/>
-            <wp:wrapTight wrapText="bothSides">
-              <wp:wrapPolygon edited="0">
-                <wp:start x="0" y="0"/>
-                <wp:lineTo x="0" y="21346"/>
-                <wp:lineTo x="21346" y="21346"/>
-                <wp:lineTo x="21346" y="0"/>
-                <wp:lineTo x="0" y="0"/>
-              </wp:wrapPolygon>
-            </wp:wrapTight>
-            <wp:docPr id="1454340049" name="Picture 2" descr="A white and black logo&#10;&#10;Description automatically generated"/>
-            <wp:cNvGraphicFramePr>
-              <a:graphicFrameLocks xmlns:a="http://schemas.openxmlformats.org/drawingml/2006/main" noChangeAspect="1"/>
-            </wp:cNvGraphicFramePr>
-            <a:graphic xmlns:a="http://schemas.openxmlformats.org/drawingml/2006/main">
-              <a:graphicData uri="http://schemas.openxmlformats.org/drawingml/2006/picture">
-                <pic:pic xmlns:pic="http://schemas.openxmlformats.org/drawingml/2006/picture">
-                  <pic:nvPicPr>
-                    <pic:cNvPr id="1454340049" name="Picture 2" descr="A white and black logo&#10;&#10;Description automatically generated"/>
+                    <pic:cNvPr id="1234518643" name="Picture 5" descr="A white and black pixelated letter v&#10;&#10;Description automatically generated"/>
                     <pic:cNvPicPr/>
                   </pic:nvPicPr>
                   <pic:blipFill>
@@ -334,12 +248,6 @@
                 </pic:pic>
               </a:graphicData>
             </a:graphic>
-            <wp14:sizeRelH relativeFrom="margin">
-              <wp14:pctWidth>0</wp14:pctWidth>
-            </wp14:sizeRelH>
-            <wp14:sizeRelV relativeFrom="margin">
-              <wp14:pctHeight>0</wp14:pctHeight>
-            </wp14:sizeRelV>
           </wp:anchor>
         </w:drawing>
       </w:r>
@@ -348,15 +256,15 @@
           <w:noProof/>
         </w:rPr>
         <w:drawing>
-          <wp:anchor distT="0" distB="0" distL="114300" distR="114300" simplePos="0" relativeHeight="251660288" behindDoc="1" locked="0" layoutInCell="1" allowOverlap="1" wp14:anchorId="3CC8E5A0" wp14:editId="2B05C897">
+          <wp:anchor distT="0" distB="0" distL="114300" distR="114300" simplePos="0" relativeHeight="251667456" behindDoc="1" locked="0" layoutInCell="1" allowOverlap="1" wp14:anchorId="7C5DE356" wp14:editId="56EA31C3">
             <wp:simplePos x="0" y="0"/>
-            <wp:positionH relativeFrom="margin">
-              <wp:align>left</wp:align>
+            <wp:positionH relativeFrom="column">
+              <wp:posOffset>2314575</wp:posOffset>
             </wp:positionH>
             <wp:positionV relativeFrom="paragraph">
-              <wp:posOffset>9525</wp:posOffset>
+              <wp:posOffset>0</wp:posOffset>
             </wp:positionV>
-            <wp:extent cx="1080000" cy="1080000"/>
+            <wp:extent cx="1079500" cy="1079500"/>
             <wp:effectExtent l="0" t="0" r="6350" b="6350"/>
             <wp:wrapTight wrapText="bothSides">
               <wp:wrapPolygon edited="0">
@@ -367,7 +275,7 @@
                 <wp:lineTo x="0" y="0"/>
               </wp:wrapPolygon>
             </wp:wrapTight>
-            <wp:docPr id="1618410762" name="Picture 1" descr="A black and white pixelated logo&#10;&#10;Description automatically generated"/>
+            <wp:docPr id="1138543367" name="Picture 6" descr="A black and white pixelated logo&#10;&#10;Description automatically generated"/>
             <wp:cNvGraphicFramePr>
               <a:graphicFrameLocks xmlns:a="http://schemas.openxmlformats.org/drawingml/2006/main" noChangeAspect="1"/>
             </wp:cNvGraphicFramePr>
@@ -375,7 +283,7 @@
               <a:graphicData uri="http://schemas.openxmlformats.org/drawingml/2006/picture">
                 <pic:pic xmlns:pic="http://schemas.openxmlformats.org/drawingml/2006/picture">
                   <pic:nvPicPr>
-                    <pic:cNvPr id="1618410762" name="Picture 1" descr="A black and white pixelated logo&#10;&#10;Description automatically generated"/>
+                    <pic:cNvPr id="1138543367" name="Picture 6" descr="A black and white pixelated logo&#10;&#10;Description automatically generated"/>
                     <pic:cNvPicPr/>
                   </pic:nvPicPr>
                   <pic:blipFill>
@@ -393,7 +301,7 @@
                   <pic:spPr>
                     <a:xfrm>
                       <a:off x="0" y="0"/>
-                      <a:ext cx="1080000" cy="1080000"/>
+                      <a:ext cx="1079500" cy="1079500"/>
                     </a:xfrm>
                     <a:prstGeom prst="rect">
                       <a:avLst/>
@@ -402,14 +310,343 @@
                 </pic:pic>
               </a:graphicData>
             </a:graphic>
-            <wp14:sizeRelH relativeFrom="margin">
-              <wp14:pctWidth>0</wp14:pctWidth>
-            </wp14:sizeRelH>
-            <wp14:sizeRelV relativeFrom="margin">
-              <wp14:pctHeight>0</wp14:pctHeight>
-            </wp14:sizeRelV>
           </wp:anchor>
         </w:drawing>
+      </w:r>
+      <w:r>
+        <w:rPr>
+          <w:noProof/>
+        </w:rPr>
+        <w:drawing>
+          <wp:anchor distT="0" distB="0" distL="114300" distR="114300" simplePos="0" relativeHeight="251665408" behindDoc="1" locked="0" layoutInCell="1" allowOverlap="1" wp14:anchorId="0A415F5C" wp14:editId="706467AC">
+            <wp:simplePos x="0" y="0"/>
+            <wp:positionH relativeFrom="column">
+              <wp:posOffset>3568700</wp:posOffset>
+            </wp:positionH>
+            <wp:positionV relativeFrom="paragraph">
+              <wp:posOffset>0</wp:posOffset>
+            </wp:positionV>
+            <wp:extent cx="1079500" cy="1079500"/>
+            <wp:effectExtent l="0" t="0" r="6350" b="6350"/>
+            <wp:wrapTight wrapText="bothSides">
+              <wp:wrapPolygon edited="0">
+                <wp:start x="0" y="0"/>
+                <wp:lineTo x="0" y="21346"/>
+                <wp:lineTo x="21346" y="21346"/>
+                <wp:lineTo x="21346" y="0"/>
+                <wp:lineTo x="0" y="0"/>
+              </wp:wrapPolygon>
+            </wp:wrapTight>
+            <wp:docPr id="359259816" name="Picture 7" descr="A black and white logo&#10;&#10;Description automatically generated"/>
+            <wp:cNvGraphicFramePr>
+              <a:graphicFrameLocks xmlns:a="http://schemas.openxmlformats.org/drawingml/2006/main" noChangeAspect="1"/>
+            </wp:cNvGraphicFramePr>
+            <a:graphic xmlns:a="http://schemas.openxmlformats.org/drawingml/2006/main">
+              <a:graphicData uri="http://schemas.openxmlformats.org/drawingml/2006/picture">
+                <pic:pic xmlns:pic="http://schemas.openxmlformats.org/drawingml/2006/picture">
+                  <pic:nvPicPr>
+                    <pic:cNvPr id="359259816" name="Picture 7" descr="A black and white logo&#10;&#10;Description automatically generated"/>
+                    <pic:cNvPicPr/>
+                  </pic:nvPicPr>
+                  <pic:blipFill>
+                    <a:blip r:embed="rId6" cstate="print">
+                      <a:extLst>
+                        <a:ext uri="{28A0092B-C50C-407E-A947-70E740481C1C}">
+                          <a14:useLocalDpi xmlns:a14="http://schemas.microsoft.com/office/drawing/2010/main" val="0"/>
+                        </a:ext>
+                      </a:extLst>
+                    </a:blip>
+                    <a:stretch>
+                      <a:fillRect/>
+                    </a:stretch>
+                  </pic:blipFill>
+                  <pic:spPr>
+                    <a:xfrm>
+                      <a:off x="0" y="0"/>
+                      <a:ext cx="1079500" cy="1079500"/>
+                    </a:xfrm>
+                    <a:prstGeom prst="rect">
+                      <a:avLst/>
+                    </a:prstGeom>
+                  </pic:spPr>
+                </pic:pic>
+              </a:graphicData>
+            </a:graphic>
+          </wp:anchor>
+        </w:drawing>
+      </w:r>
+      <w:r>
+        <w:rPr>
+          <w:noProof/>
+        </w:rPr>
+        <mc:AlternateContent>
+          <mc:Choice Requires="wpg">
+            <w:drawing>
+              <wp:anchor distT="0" distB="0" distL="114300" distR="114300" simplePos="0" relativeHeight="251664384" behindDoc="0" locked="0" layoutInCell="1" allowOverlap="1" wp14:anchorId="3049859C" wp14:editId="1B766D33">
+                <wp:simplePos x="0" y="0"/>
+                <wp:positionH relativeFrom="margin">
+                  <wp:align>right</wp:align>
+                </wp:positionH>
+                <wp:positionV relativeFrom="paragraph">
+                  <wp:posOffset>1628775</wp:posOffset>
+                </wp:positionV>
+                <wp:extent cx="5727700" cy="3794125"/>
+                <wp:effectExtent l="0" t="0" r="6350" b="0"/>
+                <wp:wrapTight wrapText="bothSides">
+                  <wp:wrapPolygon edited="0">
+                    <wp:start x="17385" y="0"/>
+                    <wp:lineTo x="0" y="0"/>
+                    <wp:lineTo x="0" y="6182"/>
+                    <wp:lineTo x="10776" y="6941"/>
+                    <wp:lineTo x="0" y="7809"/>
+                    <wp:lineTo x="0" y="21473"/>
+                    <wp:lineTo x="21552" y="21473"/>
+                    <wp:lineTo x="21552" y="7809"/>
+                    <wp:lineTo x="10776" y="6941"/>
+                    <wp:lineTo x="21552" y="6182"/>
+                    <wp:lineTo x="21552" y="0"/>
+                    <wp:lineTo x="17385" y="0"/>
+                  </wp:wrapPolygon>
+                </wp:wrapTight>
+                <wp:docPr id="1326764407" name="Group 4"/>
+                <wp:cNvGraphicFramePr/>
+                <a:graphic xmlns:a="http://schemas.openxmlformats.org/drawingml/2006/main">
+                  <a:graphicData uri="http://schemas.microsoft.com/office/word/2010/wordprocessingGroup">
+                    <wpg:wgp>
+                      <wpg:cNvGrpSpPr/>
+                      <wpg:grpSpPr>
+                        <a:xfrm>
+                          <a:off x="0" y="0"/>
+                          <a:ext cx="5727700" cy="3794125"/>
+                          <a:chOff x="0" y="0"/>
+                          <a:chExt cx="5727700" cy="3794125"/>
+                        </a:xfrm>
+                      </wpg:grpSpPr>
+                      <pic:pic xmlns:pic="http://schemas.openxmlformats.org/drawingml/2006/picture">
+                        <pic:nvPicPr>
+                          <pic:cNvPr id="519551635" name="Picture 3" descr="A white and black pixelated logo&#10;&#10;Description automatically generated"/>
+                          <pic:cNvPicPr>
+                            <a:picLocks noChangeAspect="1"/>
+                          </pic:cNvPicPr>
+                        </pic:nvPicPr>
+                        <pic:blipFill>
+                          <a:blip r:embed="rId7" cstate="print">
+                            <a:extLst>
+                              <a:ext uri="{28A0092B-C50C-407E-A947-70E740481C1C}">
+                                <a14:useLocalDpi xmlns:a14="http://schemas.microsoft.com/office/drawing/2010/main" val="0"/>
+                              </a:ext>
+                            </a:extLst>
+                          </a:blip>
+                          <a:stretch>
+                            <a:fillRect/>
+                          </a:stretch>
+                        </pic:blipFill>
+                        <pic:spPr>
+                          <a:xfrm>
+                            <a:off x="0" y="2714625"/>
+                            <a:ext cx="1079500" cy="1079500"/>
+                          </a:xfrm>
+                          <a:prstGeom prst="rect">
+                            <a:avLst/>
+                          </a:prstGeom>
+                        </pic:spPr>
+                      </pic:pic>
+                      <pic:pic xmlns:pic="http://schemas.openxmlformats.org/drawingml/2006/picture">
+                        <pic:nvPicPr>
+                          <pic:cNvPr id="1454340049" name="Picture 2" descr="A white and black logo&#10;&#10;Description automatically generated"/>
+                          <pic:cNvPicPr>
+                            <a:picLocks noChangeAspect="1"/>
+                          </pic:cNvPicPr>
+                        </pic:nvPicPr>
+                        <pic:blipFill>
+                          <a:blip r:embed="rId8" cstate="print">
+                            <a:extLst>
+                              <a:ext uri="{28A0092B-C50C-407E-A947-70E740481C1C}">
+                                <a14:useLocalDpi xmlns:a14="http://schemas.microsoft.com/office/drawing/2010/main" val="0"/>
+                              </a:ext>
+                            </a:extLst>
+                          </a:blip>
+                          <a:stretch>
+                            <a:fillRect/>
+                          </a:stretch>
+                        </pic:blipFill>
+                        <pic:spPr>
+                          <a:xfrm>
+                            <a:off x="0" y="1390650"/>
+                            <a:ext cx="1079500" cy="1079500"/>
+                          </a:xfrm>
+                          <a:prstGeom prst="rect">
+                            <a:avLst/>
+                          </a:prstGeom>
+                        </pic:spPr>
+                      </pic:pic>
+                      <pic:pic xmlns:pic="http://schemas.openxmlformats.org/drawingml/2006/picture">
+                        <pic:nvPicPr>
+                          <pic:cNvPr id="1618410762" name="Picture 1" descr="A black and white pixelated logo&#10;&#10;Description automatically generated"/>
+                          <pic:cNvPicPr>
+                            <a:picLocks noChangeAspect="1"/>
+                          </pic:cNvPicPr>
+                        </pic:nvPicPr>
+                        <pic:blipFill>
+                          <a:blip r:embed="rId9" cstate="print">
+                            <a:extLst>
+                              <a:ext uri="{28A0092B-C50C-407E-A947-70E740481C1C}">
+                                <a14:useLocalDpi xmlns:a14="http://schemas.microsoft.com/office/drawing/2010/main" val="0"/>
+                              </a:ext>
+                            </a:extLst>
+                          </a:blip>
+                          <a:stretch>
+                            <a:fillRect/>
+                          </a:stretch>
+                        </pic:blipFill>
+                        <pic:spPr>
+                          <a:xfrm>
+                            <a:off x="0" y="9525"/>
+                            <a:ext cx="1079500" cy="1079500"/>
+                          </a:xfrm>
+                          <a:prstGeom prst="rect">
+                            <a:avLst/>
+                          </a:prstGeom>
+                        </pic:spPr>
+                      </pic:pic>
+                      <pic:pic xmlns:pic="http://schemas.openxmlformats.org/drawingml/2006/picture">
+                        <pic:nvPicPr>
+                          <pic:cNvPr id="1289083655" name="Picture 3" descr="A white and black pixelated logo&#10;&#10;Description automatically generated"/>
+                          <pic:cNvPicPr>
+                            <a:picLocks noChangeAspect="1"/>
+                          </pic:cNvPicPr>
+                        </pic:nvPicPr>
+                        <pic:blipFill>
+                          <a:blip r:embed="rId7" cstate="print">
+                            <a:extLst>
+                              <a:ext uri="{28A0092B-C50C-407E-A947-70E740481C1C}">
+                                <a14:useLocalDpi xmlns:a14="http://schemas.microsoft.com/office/drawing/2010/main" val="0"/>
+                              </a:ext>
+                            </a:extLst>
+                          </a:blip>
+                          <a:stretch>
+                            <a:fillRect/>
+                          </a:stretch>
+                        </pic:blipFill>
+                        <pic:spPr>
+                          <a:xfrm>
+                            <a:off x="4648200" y="2705100"/>
+                            <a:ext cx="1079500" cy="1079500"/>
+                          </a:xfrm>
+                          <a:prstGeom prst="rect">
+                            <a:avLst/>
+                          </a:prstGeom>
+                        </pic:spPr>
+                      </pic:pic>
+                      <pic:pic xmlns:pic="http://schemas.openxmlformats.org/drawingml/2006/picture">
+                        <pic:nvPicPr>
+                          <pic:cNvPr id="799307414" name="Picture 2" descr="A white and black logo&#10;&#10;Description automatically generated"/>
+                          <pic:cNvPicPr>
+                            <a:picLocks noChangeAspect="1"/>
+                          </pic:cNvPicPr>
+                        </pic:nvPicPr>
+                        <pic:blipFill>
+                          <a:blip r:embed="rId8" cstate="print">
+                            <a:extLst>
+                              <a:ext uri="{28A0092B-C50C-407E-A947-70E740481C1C}">
+                                <a14:useLocalDpi xmlns:a14="http://schemas.microsoft.com/office/drawing/2010/main" val="0"/>
+                              </a:ext>
+                            </a:extLst>
+                          </a:blip>
+                          <a:stretch>
+                            <a:fillRect/>
+                          </a:stretch>
+                        </pic:blipFill>
+                        <pic:spPr>
+                          <a:xfrm>
+                            <a:off x="4648200" y="1381125"/>
+                            <a:ext cx="1079500" cy="1079500"/>
+                          </a:xfrm>
+                          <a:prstGeom prst="rect">
+                            <a:avLst/>
+                          </a:prstGeom>
+                        </pic:spPr>
+                      </pic:pic>
+                      <pic:pic xmlns:pic="http://schemas.openxmlformats.org/drawingml/2006/picture">
+                        <pic:nvPicPr>
+                          <pic:cNvPr id="209460757" name="Picture 1" descr="A black and white pixelated logo&#10;&#10;Description automatically generated"/>
+                          <pic:cNvPicPr>
+                            <a:picLocks noChangeAspect="1"/>
+                          </pic:cNvPicPr>
+                        </pic:nvPicPr>
+                        <pic:blipFill>
+                          <a:blip r:embed="rId9" cstate="print">
+                            <a:extLst>
+                              <a:ext uri="{28A0092B-C50C-407E-A947-70E740481C1C}">
+                                <a14:useLocalDpi xmlns:a14="http://schemas.microsoft.com/office/drawing/2010/main" val="0"/>
+                              </a:ext>
+                            </a:extLst>
+                          </a:blip>
+                          <a:stretch>
+                            <a:fillRect/>
+                          </a:stretch>
+                        </pic:blipFill>
+                        <pic:spPr>
+                          <a:xfrm>
+                            <a:off x="4648200" y="0"/>
+                            <a:ext cx="1079500" cy="1079500"/>
+                          </a:xfrm>
+                          <a:prstGeom prst="rect">
+                            <a:avLst/>
+                          </a:prstGeom>
+                        </pic:spPr>
+                      </pic:pic>
+                    </wpg:wgp>
+                  </a:graphicData>
+                </a:graphic>
+              </wp:anchor>
+            </w:drawing>
+          </mc:Choice>
+          <mc:Fallback>
+            <w:pict>
+              <v:group w14:anchorId="01F02AA0" id="Group 4" o:spid="_x0000_s1026" style="position:absolute;margin-left:399.8pt;margin-top:128.25pt;width:451pt;height:298.75pt;z-index:251664384;mso-position-horizontal:right;mso-position-horizontal-relative:margin" coordsize="57277,37941" o:gfxdata="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">
+                <v:shapetype id="_x0000_t75" coordsize="21600,21600" o:spt="75" o:preferrelative="t" path="m@4@5l@4@11@9@11@9@5xe" filled="f" stroked="f">
+                  <v:stroke joinstyle="miter"/>
+                  <v:formulas>
+                    <v:f eqn="if lineDrawn pixelLineWidth 0"/>
+                    <v:f eqn="sum @0 1 0"/>
+                    <v:f eqn="sum 0 0 @1"/>
+                    <v:f eqn="prod @2 1 2"/>
+                    <v:f eqn="prod @3 21600 pixelWidth"/>
+                    <v:f eqn="prod @3 21600 pixelHeight"/>
+                    <v:f eqn="sum @0 0 1"/>
+                    <v:f eqn="prod @6 1 2"/>
+                    <v:f eqn="prod @7 21600 pixelWidth"/>
+                    <v:f eqn="sum @8 21600 0"/>
+                    <v:f eqn="prod @7 21600 pixelHeight"/>
+                    <v:f eqn="sum @10 21600 0"/>
+                  </v:formulas>
+                  <v:path o:extrusionok="f" gradientshapeok="t" o:connecttype="rect"/>
+                  <o:lock v:ext="edit" aspectratio="t"/>
+                </v:shapetype>
+                <v:shape id="Picture 3" o:spid="_x0000_s1027" type="#_x0000_t75" alt="A white and black pixelated logo&#10;&#10;Description automatically generated" style="position:absolute;top:27146;width:10795;height:10795;visibility:visible;mso-wrap-style:square" o:gfxdata="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">
+                  <v:imagedata r:id="rId10" o:title="A white and black pixelated logo&#10;&#10;Description automatically generated"/>
+                </v:shape>
+                <v:shape id="Picture 2" o:spid="_x0000_s1028" type="#_x0000_t75" alt="A white and black logo&#10;&#10;Description automatically generated" style="position:absolute;top:13906;width:10795;height:10795;visibility:visible;mso-wrap-style:square" o:gfxdata="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">
+                  <v:imagedata r:id="rId11" o:title="A white and black logo&#10;&#10;Description automatically generated"/>
+                </v:shape>
+                <v:shape id="Picture 1" o:spid="_x0000_s1029" type="#_x0000_t75" alt="A black and white pixelated logo&#10;&#10;Description automatically generated" style="position:absolute;top:95;width:10795;height:10795;visibility:visible;mso-wrap-style:square" o:gfxdata="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">
+                  <v:imagedata r:id="rId12" o:title="A black and white pixelated logo&#10;&#10;Description automatically generated"/>
+                </v:shape>
+                <v:shape id="Picture 3" o:spid="_x0000_s1030" type="#_x0000_t75" alt="A white and black pixelated logo&#10;&#10;Description automatically generated" style="position:absolute;left:46482;top:27051;width:10795;height:10795;visibility:visible;mso-wrap-style:square" o:gfxdata="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">
+                  <v:imagedata r:id="rId10" o:title="A white and black pixelated logo&#10;&#10;Description automatically generated"/>
+                </v:shape>
+                <v:shape id="Picture 2" o:spid="_x0000_s1031" type="#_x0000_t75" alt="A white and black logo&#10;&#10;Description automatically generated" style="position:absolute;left:46482;top:13811;width:10795;height:10795;visibility:visible;mso-wrap-style:square" o:gfxdata="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">
+                  <v:imagedata r:id="rId11" o:title="A white and black logo&#10;&#10;Description automatically generated"/>
+                </v:shape>
+                <v:shape id="Picture 1" o:spid="_x0000_s1032" type="#_x0000_t75" alt="A black and white pixelated logo&#10;&#10;Description automatically generated" style="position:absolute;left:46482;width:10795;height:10795;visibility:visible;mso-wrap-style:square" o:gfxdata="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">
+                  <v:imagedata r:id="rId12" o:title="A black and white pixelated logo&#10;&#10;Description automatically generated"/>
+                </v:shape>
+                <w10:wrap type="tight" anchorx="margin"/>
+              </v:group>
+            </w:pict>
+          </mc:Fallback>
+        </mc:AlternateContent>
       </w:r>
     </w:p>
     <w:sectPr>

</xml_diff>